<commit_message>
change and fix the download button in request documents
</commit_message>
<xml_diff>
--- a/File_Templates/Template_Certificate_of_Residency.docx
+++ b/File_Templates/Template_Certificate_of_Residency.docx
@@ -267,7 +267,7 @@
           </mc:Choice>
           <mc:Fallback>
             <w:pict>
-              <v:shapetype w14:anchorId="2B603F51" id="_x0000_t32" coordsize="21600,21600" o:spt="32" o:oned="t" path="m,l21600,21600e" filled="f">
+              <v:shapetype w14:anchorId="5FE71BDB" id="_x0000_t32" coordsize="21600,21600" o:spt="32" o:oned="t" path="m,l21600,21600e" filled="f">
                 <v:path arrowok="t" fillok="f" o:connecttype="none"/>
                 <o:lock v:ext="edit" shapetype="t"/>
               </v:shapetype>
@@ -636,27 +636,7 @@
                                 <w:szCs w:val="24"/>
                                 <w:lang w:val="en-GB"/>
                               </w:rPr>
-                              <w:t xml:space="preserve">a bona fide resident of </w:t>
-                            </w:r>
-                            <w:r>
-                              <w:rPr>
-                                <w:rFonts w:ascii="Arial" w:hAnsi="Arial" w:cs="Arial"/>
-                                <w:b/>
-                                <w:bCs/>
-                                <w:sz w:val="24"/>
-                                <w:szCs w:val="24"/>
-                                <w:lang w:val="en-GB"/>
-                              </w:rPr>
-                              <w:t>${address}</w:t>
-                            </w:r>
-                            <w:r>
-                              <w:rPr>
-                                <w:rFonts w:ascii="Arial" w:hAnsi="Arial" w:cs="Arial"/>
-                                <w:sz w:val="24"/>
-                                <w:szCs w:val="24"/>
-                                <w:lang w:val="en-GB"/>
-                              </w:rPr>
-                              <w:t xml:space="preserve">, Sitio </w:t>
+                              <w:t xml:space="preserve">a bona fide resident of Sitio </w:t>
                             </w:r>
                             <w:r>
                               <w:rPr>
@@ -1463,27 +1443,7 @@
                           <w:szCs w:val="24"/>
                           <w:lang w:val="en-GB"/>
                         </w:rPr>
-                        <w:t xml:space="preserve">a bona fide resident of </w:t>
-                      </w:r>
-                      <w:r>
-                        <w:rPr>
-                          <w:rFonts w:ascii="Arial" w:hAnsi="Arial" w:cs="Arial"/>
-                          <w:b/>
-                          <w:bCs/>
-                          <w:sz w:val="24"/>
-                          <w:szCs w:val="24"/>
-                          <w:lang w:val="en-GB"/>
-                        </w:rPr>
-                        <w:t>${address}</w:t>
-                      </w:r>
-                      <w:r>
-                        <w:rPr>
-                          <w:rFonts w:ascii="Arial" w:hAnsi="Arial" w:cs="Arial"/>
-                          <w:sz w:val="24"/>
-                          <w:szCs w:val="24"/>
-                          <w:lang w:val="en-GB"/>
-                        </w:rPr>
-                        <w:t xml:space="preserve">, Sitio </w:t>
+                        <w:t xml:space="preserve">a bona fide resident of Sitio </w:t>
                       </w:r>
                       <w:r>
                         <w:rPr>

</xml_diff>